<commit_message>
add link git no doc
</commit_message>
<xml_diff>
--- a/TGT1_exercicios_caixa_preta.docx
+++ b/TGT1_exercicios_caixa_preta.docx
@@ -52,6 +52,27 @@
       <w:r>
         <w:t xml:space="preserve"> Luan D'Amato - 31817051</w:t>
       </w:r>
+    </w:p>
+    <w:p>
+      <w:r>
+        <w:t xml:space="preserve">Link do </w:t>
+      </w:r>
+      <w:proofErr w:type="spellStart"/>
+      <w:r>
+        <w:t>git</w:t>
+      </w:r>
+      <w:proofErr w:type="spellEnd"/>
+      <w:r>
+        <w:t xml:space="preserve">: </w:t>
+      </w:r>
+      <w:hyperlink r:id="rId5" w:history="1">
+        <w:r>
+          <w:rPr>
+            <w:rStyle w:val="Hyperlink"/>
+          </w:rPr>
+          <w:t>https://github.com/luandamato/testes-junit</w:t>
+        </w:r>
+      </w:hyperlink>
     </w:p>
     <w:p/>
     <w:p>
@@ -901,7 +922,7 @@
                     <pic:cNvPicPr/>
                   </pic:nvPicPr>
                   <pic:blipFill>
-                    <a:blip r:embed="rId5"/>
+                    <a:blip r:embed="rId6"/>
                     <a:stretch>
                       <a:fillRect/>
                     </a:stretch>
@@ -943,7 +964,7 @@
                     <pic:cNvPicPr/>
                   </pic:nvPicPr>
                   <pic:blipFill>
-                    <a:blip r:embed="rId6"/>
+                    <a:blip r:embed="rId7"/>
                     <a:stretch>
                       <a:fillRect/>
                     </a:stretch>
@@ -967,7 +988,6 @@
     <w:p/>
     <w:p>
       <w:r>
-        <w:lastRenderedPageBreak/>
         <w:t>Teste sucesso</w:t>
       </w:r>
     </w:p>
@@ -992,7 +1012,7 @@
                     <pic:cNvPicPr/>
                   </pic:nvPicPr>
                   <pic:blipFill>
-                    <a:blip r:embed="rId7"/>
+                    <a:blip r:embed="rId8"/>
                     <a:stretch>
                       <a:fillRect/>
                     </a:stretch>
@@ -1510,7 +1530,7 @@
                     <pic:cNvPicPr/>
                   </pic:nvPicPr>
                   <pic:blipFill>
-                    <a:blip r:embed="rId8"/>
+                    <a:blip r:embed="rId9"/>
                     <a:stretch>
                       <a:fillRect/>
                     </a:stretch>
@@ -1556,7 +1576,7 @@
                     <pic:cNvPicPr/>
                   </pic:nvPicPr>
                   <pic:blipFill>
-                    <a:blip r:embed="rId9"/>
+                    <a:blip r:embed="rId10"/>
                     <a:stretch>
                       <a:fillRect/>
                     </a:stretch>
@@ -1617,7 +1637,7 @@
                     <pic:cNvPicPr/>
                   </pic:nvPicPr>
                   <pic:blipFill>
-                    <a:blip r:embed="rId10"/>
+                    <a:blip r:embed="rId11"/>
                     <a:stretch>
                       <a:fillRect/>
                     </a:stretch>
@@ -1869,13 +1889,7 @@
           </w:tcPr>
           <w:p>
             <w:r>
-              <w:t xml:space="preserve">renovação a cada </w:t>
-            </w:r>
-            <w:r>
-              <w:t>5</w:t>
-            </w:r>
-            <w:r>
-              <w:t xml:space="preserve"> anos</w:t>
+              <w:t>renovação a cada 5 anos</w:t>
             </w:r>
           </w:p>
         </w:tc>
@@ -1917,13 +1931,7 @@
           </w:tcPr>
           <w:p>
             <w:r>
-              <w:t xml:space="preserve">renovação a cada </w:t>
-            </w:r>
-            <w:r>
-              <w:t>3</w:t>
-            </w:r>
-            <w:r>
-              <w:t xml:space="preserve"> anos</w:t>
+              <w:t>renovação a cada 3 anos</w:t>
             </w:r>
           </w:p>
         </w:tc>
@@ -2114,13 +2122,7 @@
           </w:tcPr>
           <w:p>
             <w:r>
-              <w:t xml:space="preserve">renovação a cada </w:t>
-            </w:r>
-            <w:r>
-              <w:t>5</w:t>
-            </w:r>
-            <w:r>
-              <w:t xml:space="preserve"> anos</w:t>
+              <w:t>renovação a cada 5 anos</w:t>
             </w:r>
           </w:p>
         </w:tc>
@@ -2162,13 +2164,7 @@
           </w:tcPr>
           <w:p>
             <w:r>
-              <w:t xml:space="preserve">renovação a cada </w:t>
-            </w:r>
-            <w:r>
-              <w:t>3</w:t>
-            </w:r>
-            <w:r>
-              <w:t xml:space="preserve"> anos</w:t>
+              <w:t>renovação a cada 3 anos</w:t>
             </w:r>
           </w:p>
         </w:tc>
@@ -2381,7 +2377,7 @@
                     <pic:cNvPicPr/>
                   </pic:nvPicPr>
                   <pic:blipFill>
-                    <a:blip r:embed="rId11"/>
+                    <a:blip r:embed="rId12"/>
                     <a:stretch>
                       <a:fillRect/>
                     </a:stretch>
@@ -2423,7 +2419,7 @@
                     <pic:cNvPicPr/>
                   </pic:nvPicPr>
                   <pic:blipFill>
-                    <a:blip r:embed="rId12"/>
+                    <a:blip r:embed="rId13"/>
                     <a:stretch>
                       <a:fillRect/>
                     </a:stretch>
@@ -2465,7 +2461,7 @@
                     <pic:cNvPicPr/>
                   </pic:nvPicPr>
                   <pic:blipFill>
-                    <a:blip r:embed="rId13"/>
+                    <a:blip r:embed="rId14"/>
                     <a:stretch>
                       <a:fillRect/>
                     </a:stretch>
@@ -2513,7 +2509,7 @@
                     <pic:cNvPicPr/>
                   </pic:nvPicPr>
                   <pic:blipFill>
-                    <a:blip r:embed="rId14"/>
+                    <a:blip r:embed="rId15"/>
                     <a:stretch>
                       <a:fillRect/>
                     </a:stretch>
@@ -3622,6 +3618,29 @@
       </w:tblBorders>
     </w:tblPr>
   </w:style>
+  <w:style w:type="character" w:styleId="Hyperlink">
+    <w:name w:val="Hyperlink"/>
+    <w:basedOn w:val="Fontepargpadro"/>
+    <w:uiPriority w:val="99"/>
+    <w:unhideWhenUsed/>
+    <w:rsid w:val="00563E90"/>
+    <w:rPr>
+      <w:color w:val="0563C1" w:themeColor="hyperlink"/>
+      <w:u w:val="single"/>
+    </w:rPr>
+  </w:style>
+  <w:style w:type="character" w:styleId="MenoPendente">
+    <w:name w:val="Unresolved Mention"/>
+    <w:basedOn w:val="Fontepargpadro"/>
+    <w:uiPriority w:val="99"/>
+    <w:semiHidden/>
+    <w:unhideWhenUsed/>
+    <w:rsid w:val="00563E90"/>
+    <w:rPr>
+      <w:color w:val="605E5C"/>
+      <w:shd w:val="clear" w:color="auto" w:fill="E1DFDD"/>
+    </w:rPr>
+  </w:style>
 </w:styles>
 </file>
 

</xml_diff>